<commit_message>
minor changes in ReadMe
</commit_message>
<xml_diff>
--- a/ReadMe.docx
+++ b/ReadMe.docx
@@ -9,7 +9,6 @@
           <w:lang w:val="en-US"/>
         </w:rPr>
       </w:pPr>
-      <w:bookmarkStart w:id="0" w:name="_GoBack"/>
       <w:r>
         <w:rPr>
           <w:rFonts w:asciiTheme="minorHAnsi" w:hAnsiTheme="minorHAnsi" w:cstheme="minorHAnsi"/>
@@ -357,7 +356,7 @@
           <w:b/>
           <w:lang w:val="en-US"/>
         </w:rPr>
-        <w:t>Study-2a</w:t>
+        <w:t>Study-1c</w:t>
       </w:r>
       <w:r>
         <w:rPr>
@@ -552,7 +551,16 @@
           <w:rFonts w:asciiTheme="minorHAnsi" w:hAnsiTheme="minorHAnsi" w:cstheme="minorHAnsi"/>
           <w:lang w:val="en-US"/>
         </w:rPr>
-        <w:t>e that each user has 10 dialog</w:t>
+        <w:t>e that each user h</w:t>
+      </w:r>
+      <w:bookmarkStart w:id="0" w:name="_GoBack"/>
+      <w:bookmarkEnd w:id="0"/>
+      <w:r>
+        <w:rPr>
+          <w:rFonts w:asciiTheme="minorHAnsi" w:hAnsiTheme="minorHAnsi" w:cstheme="minorHAnsi"/>
+          <w:lang w:val="en-US"/>
+        </w:rPr>
+        <w:t>as 10 dialog</w:t>
       </w:r>
       <w:r>
         <w:rPr>
@@ -610,7 +618,6 @@
         </w:rPr>
         <w:t xml:space="preserve">here are </w:t>
       </w:r>
-      <w:proofErr w:type="gramStart"/>
       <w:r>
         <w:rPr>
           <w:rFonts w:asciiTheme="minorHAnsi" w:hAnsiTheme="minorHAnsi" w:cstheme="minorHAnsi"/>
@@ -618,7 +625,6 @@
         </w:rPr>
         <w:t>8</w:t>
       </w:r>
-      <w:proofErr w:type="gramEnd"/>
       <w:r>
         <w:rPr>
           <w:rFonts w:asciiTheme="minorHAnsi" w:hAnsiTheme="minorHAnsi" w:cstheme="minorHAnsi"/>
@@ -808,7 +814,6 @@
         </w:rPr>
         <w:t xml:space="preserve">In this file, each user has </w:t>
       </w:r>
-      <w:proofErr w:type="gramStart"/>
       <w:r>
         <w:rPr>
           <w:rFonts w:asciiTheme="minorHAnsi" w:hAnsiTheme="minorHAnsi" w:cstheme="minorHAnsi"/>
@@ -816,7 +821,6 @@
         </w:rPr>
         <w:t>9</w:t>
       </w:r>
-      <w:proofErr w:type="gramEnd"/>
       <w:r>
         <w:rPr>
           <w:rFonts w:asciiTheme="minorHAnsi" w:hAnsiTheme="minorHAnsi" w:cstheme="minorHAnsi"/>
@@ -1019,25 +1023,7 @@
           <w:b/>
           <w:lang w:val="en-US"/>
         </w:rPr>
-        <w:t xml:space="preserve">Online studies raw </w:t>
-      </w:r>
-      <w:proofErr w:type="spellStart"/>
-      <w:r>
-        <w:rPr>
-          <w:rFonts w:asciiTheme="minorHAnsi" w:hAnsiTheme="minorHAnsi" w:cstheme="minorHAnsi"/>
-          <w:b/>
-          <w:lang w:val="en-US"/>
-        </w:rPr>
-        <w:t>data.json</w:t>
-      </w:r>
-      <w:proofErr w:type="spellEnd"/>
-      <w:r>
-        <w:rPr>
-          <w:rFonts w:asciiTheme="minorHAnsi" w:hAnsiTheme="minorHAnsi" w:cstheme="minorHAnsi"/>
-          <w:b/>
-          <w:lang w:val="en-US"/>
-        </w:rPr>
-        <w:t xml:space="preserve">’ </w:t>
+        <w:t xml:space="preserve">Online studies raw data.json’ </w:t>
       </w:r>
       <w:r>
         <w:rPr>
@@ -1264,7 +1250,14 @@
           <w:lang w:val="en-US"/>
         </w:rPr>
         <w:lastRenderedPageBreak/>
-        <w:t>Study-2a:</w:t>
+        <w:t>Study-1c</w:t>
+      </w:r>
+      <w:r>
+        <w:rPr>
+          <w:rFonts w:asciiTheme="minorHAnsi" w:hAnsiTheme="minorHAnsi" w:cstheme="minorHAnsi"/>
+          <w:lang w:val="en-US"/>
+        </w:rPr>
+        <w:t>:</w:t>
       </w:r>
     </w:p>
     <w:p>
@@ -1287,7 +1280,7 @@
           <w:b/>
           <w:lang w:val="en-US"/>
         </w:rPr>
-        <w:t>Study-2a</w:t>
+        <w:t>Study-1c</w:t>
       </w:r>
       <w:r>
         <w:rPr>
@@ -1538,26 +1531,9 @@
           <w:rFonts w:asciiTheme="minorHAnsi" w:hAnsiTheme="minorHAnsi" w:cstheme="minorHAnsi"/>
           <w:lang w:val="en-US"/>
         </w:rPr>
-        <w:t xml:space="preserve">’ consists of complied results regarding the different ways users provide their preferences to seek recommendations. In </w:t>
-      </w:r>
-      <w:proofErr w:type="gramStart"/>
-      <w:r>
-        <w:rPr>
-          <w:rFonts w:asciiTheme="minorHAnsi" w:hAnsiTheme="minorHAnsi" w:cstheme="minorHAnsi"/>
-          <w:lang w:val="en-US"/>
-        </w:rPr>
-        <w:t>total</w:t>
-      </w:r>
-      <w:proofErr w:type="gramEnd"/>
-      <w:r>
-        <w:rPr>
-          <w:rFonts w:asciiTheme="minorHAnsi" w:hAnsiTheme="minorHAnsi" w:cstheme="minorHAnsi"/>
-          <w:lang w:val="en-US"/>
-        </w:rPr>
-        <w:t xml:space="preserve"> we found 7 different ways users provide their preferences in the context of conversational recommendation.</w:t>
-      </w:r>
-    </w:p>
-    <w:bookmarkEnd w:id="0"/>
+        <w:t>’ consists of complied results regarding the different ways users provide their preferences to seek recommendations. In total we found 7 different ways users provide their preferences in the context of conversational recommendation.</w:t>
+      </w:r>
+    </w:p>
     <w:p>
       <w:pPr>
         <w:ind w:left="360"/>

</xml_diff>